<commit_message>
add code ressources adress in docx
</commit_message>
<xml_diff>
--- a/IoT_LED_Virtuelle_GG_Assistant_Etapes.docx
+++ b/IoT_LED_Virtuelle_GG_Assistant_Etapes.docx
@@ -106,7 +106,12 @@
           <w:i w:val="1"/>
           <w:rtl w:val="0"/>
         </w:rPr>
-        <w:t xml:space="preserve">Ci dessous les grandes étapes pour mener à bien ce projet</w:t>
+        <w:t xml:space="preserve">Ressources code : https://github.com/N-E-O-38/Virtual_LED_GG_Assistant.git</w:t>
+      </w:r>
+      <w:r>
+        <w:rPr>
+          <w:rtl w:val="0"/>
+        </w:rPr>
       </w:r>
     </w:p>
     <w:p>

</xml_diff>